<commit_message>
Added clustering optimal methods, final results and visualizations.
</commit_message>
<xml_diff>
--- a/Projekt.docx
+++ b/Projekt.docx
@@ -8,9 +8,45 @@
       </w:r>
     </w:p>
     <w:p>
+      <w:hyperlink r:id="rId4" w:history="1">
+        <w:r>
+          <w:rPr>
+            <w:rStyle w:val="Hyperlink"/>
+          </w:rPr>
+          <w:t>https://medium.com/data-science/building-a-k-nearest-neighbors-k-nn-model-with-scikit-learn-51209555453a</w:t>
+        </w:r>
+      </w:hyperlink>
+    </w:p>
+    <w:p/>
+    <w:p>
       <w:r>
-        <w:t>https://medium.com/data-science/building-a-k-nearest-neighbors-k-nn-model-with-scikit-learn-51209555453a</w:t>
+        <w:t>K-Means:</w:t>
       </w:r>
+    </w:p>
+    <w:p>
+      <w:pPr>
+        <w:rPr>
+          <w:rStyle w:val="Hyperlink"/>
+        </w:rPr>
+      </w:pPr>
+      <w:hyperlink r:id="rId5" w:history="1">
+        <w:r>
+          <w:rPr>
+            <w:rStyle w:val="Hyperlink"/>
+          </w:rPr>
+          <w:t>https://medium.com/analytics-vidhya/how-to-determine-the-optimal-k-for-k-means-708505d204eb</w:t>
+        </w:r>
+      </w:hyperlink>
+    </w:p>
+    <w:p>
+      <w:hyperlink r:id="rId6" w:history="1">
+        <w:r>
+          <w:rPr>
+            <w:rStyle w:val="Hyperlink"/>
+          </w:rPr>
+          <w:t>https://medium.com/@a.cervantes2012/interpreting-and-validating-clustering-results-with-k-means-e98227183a4d</w:t>
+        </w:r>
+      </w:hyperlink>
       <w:bookmarkStart w:id="0" w:name="_GoBack"/>
       <w:bookmarkEnd w:id="0"/>
     </w:p>
@@ -445,6 +481,29 @@
     <w:semiHidden/>
     <w:unhideWhenUsed/>
   </w:style>
+  <w:style w:type="character" w:styleId="Hyperlink">
+    <w:name w:val="Hyperlink"/>
+    <w:basedOn w:val="DefaultParagraphFont"/>
+    <w:uiPriority w:val="99"/>
+    <w:unhideWhenUsed/>
+    <w:rsid w:val="009507CF"/>
+    <w:rPr>
+      <w:color w:val="0563C1" w:themeColor="hyperlink"/>
+      <w:u w:val="single"/>
+    </w:rPr>
+  </w:style>
+  <w:style w:type="character" w:styleId="FollowedHyperlink">
+    <w:name w:val="FollowedHyperlink"/>
+    <w:basedOn w:val="DefaultParagraphFont"/>
+    <w:uiPriority w:val="99"/>
+    <w:semiHidden/>
+    <w:unhideWhenUsed/>
+    <w:rsid w:val="009C483C"/>
+    <w:rPr>
+      <w:color w:val="954F72" w:themeColor="followedHyperlink"/>
+      <w:u w:val="single"/>
+    </w:rPr>
+  </w:style>
 </w:styles>
 </file>
 

</xml_diff>